<commit_message>
added more test files
</commit_message>
<xml_diff>
--- a/Project Proposal.docx
+++ b/Project Proposal.docx
@@ -51,7 +51,31 @@
           <w:sz w:val="32"/>
           <w:szCs w:val="32"/>
         </w:rPr>
-        <w:t>Group Members: Ang Li, Matthew Braun</w:t>
+        <w:t>Group Members: Ang Li</w:t>
+      </w:r>
+      <w:r>
+        <w:rPr>
+          <w:b/>
+          <w:sz w:val="32"/>
+          <w:szCs w:val="32"/>
+        </w:rPr>
+        <w:t xml:space="preserve"> (1550746)</w:t>
+      </w:r>
+      <w:r>
+        <w:rPr>
+          <w:b/>
+          <w:sz w:val="32"/>
+          <w:szCs w:val="32"/>
+        </w:rPr>
+        <w:t>, Matthew Braun</w:t>
+      </w:r>
+      <w:r>
+        <w:rPr>
+          <w:b/>
+          <w:sz w:val="32"/>
+          <w:szCs w:val="32"/>
+        </w:rPr>
+        <w:t xml:space="preserve"> (1497171)</w:t>
       </w:r>
     </w:p>
     <w:p>
@@ -113,14 +137,51 @@
           <w:sz w:val="32"/>
           <w:szCs w:val="32"/>
         </w:rPr>
-        <w:t xml:space="preserve"> to analyze the audio file and convert it to numerical data. From there, we will transform this numerical data</w:t>
-      </w:r>
-      <w:r>
-        <w:rPr>
-          <w:sz w:val="32"/>
-          <w:szCs w:val="32"/>
-        </w:rPr>
-        <w:t xml:space="preserve"> using the </w:t>
+        <w:t xml:space="preserve"> to analyze the audio file and convert it to numerical data. </w:t>
+      </w:r>
+      <w:r>
+        <w:rPr>
+          <w:sz w:val="32"/>
+          <w:szCs w:val="32"/>
+        </w:rPr>
+        <w:t>We will</w:t>
+      </w:r>
+      <w:r>
+        <w:rPr>
+          <w:sz w:val="32"/>
+          <w:szCs w:val="32"/>
+        </w:rPr>
+        <w:t xml:space="preserve"> likely</w:t>
+      </w:r>
+      <w:r>
+        <w:rPr>
+          <w:sz w:val="32"/>
+          <w:szCs w:val="32"/>
+        </w:rPr>
+        <w:t xml:space="preserve"> be using</w:t>
+      </w:r>
+      <w:r>
+        <w:rPr>
+          <w:sz w:val="32"/>
+          <w:szCs w:val="32"/>
+        </w:rPr>
+        <w:t xml:space="preserve"> the fast Fourier transformation algorithm, and possibly some other</w:t>
+      </w:r>
+      <w:r>
+        <w:rPr>
+          <w:sz w:val="32"/>
+          <w:szCs w:val="32"/>
+        </w:rPr>
+        <w:t xml:space="preserve"> algorithms</w:t>
+      </w:r>
+      <w:bookmarkStart w:id="0" w:name="_GoBack"/>
+      <w:bookmarkEnd w:id="0"/>
+      <w:r>
+        <w:rPr>
+          <w:sz w:val="32"/>
+          <w:szCs w:val="32"/>
+        </w:rPr>
+        <w:t>, in processing this data.</w:t>
       </w:r>
     </w:p>
     <w:p>
@@ -322,8 +383,6 @@
         </w:rPr>
         <w:t>magnitude</w:t>
       </w:r>
-      <w:bookmarkStart w:id="0" w:name="_GoBack"/>
-      <w:bookmarkEnd w:id="0"/>
       <w:r>
         <w:rPr>
           <w:sz w:val="32"/>
@@ -336,21 +395,7 @@
           <w:sz w:val="32"/>
           <w:szCs w:val="32"/>
         </w:rPr>
-        <w:t xml:space="preserve">over </w:t>
-      </w:r>
-      <w:r>
-        <w:rPr>
-          <w:sz w:val="32"/>
-          <w:szCs w:val="32"/>
-        </w:rPr>
-        <w:t>discrete</w:t>
-      </w:r>
-      <w:r>
-        <w:rPr>
-          <w:sz w:val="32"/>
-          <w:szCs w:val="32"/>
-        </w:rPr>
-        <w:t xml:space="preserve"> audio signal frequenc</w:t>
+        <w:t>over discrete audio signal frequenc</w:t>
       </w:r>
       <w:r>
         <w:rPr>
@@ -630,7 +675,15 @@
           <w:sz w:val="32"/>
           <w:szCs w:val="32"/>
         </w:rPr>
-        <w:t>with these graphs quantized</w:t>
+        <w:t xml:space="preserve">with </w:t>
+      </w:r>
+      <w:r>
+        <w:rPr>
+          <w:sz w:val="32"/>
+          <w:szCs w:val="32"/>
+        </w:rPr>
+        <w:lastRenderedPageBreak/>
+        <w:t>these graphs quantized</w:t>
       </w:r>
       <w:r>
         <w:rPr>
@@ -950,6 +1003,20 @@
           <w:szCs w:val="32"/>
         </w:rPr>
         <w:t>.</w:t>
+      </w:r>
+      <w:r>
+        <w:rPr>
+          <w:sz w:val="32"/>
+          <w:szCs w:val="32"/>
+        </w:rPr>
+        <w:t xml:space="preserve"> We also ma</w:t>
+      </w:r>
+      <w:r>
+        <w:rPr>
+          <w:sz w:val="32"/>
+          <w:szCs w:val="32"/>
+        </w:rPr>
+        <w:t>y be able to allow multiple audio file input types such a wav, m4a, etc.</w:t>
       </w:r>
     </w:p>
     <w:sectPr>

</xml_diff>